<commit_message>
Added Web and Game DHCP Pool.
+ Added Config Files for Switches and Routers.
</commit_message>
<xml_diff>
--- a/DHCP Pool.docx
+++ b/DHCP Pool.docx
@@ -1,6 +1,6 @@
 
 <file path=word/document.xml><?xml version="1.0" encoding="utf-8"?>
-<w:document xmlns:wpc="http://schemas.microsoft.com/office/word/2010/wordprocessingCanvas" xmlns:cx="http://schemas.microsoft.com/office/drawing/2014/chartex" xmlns:cx1="http://schemas.microsoft.com/office/drawing/2015/9/8/chartex" xmlns:cx2="http://schemas.microsoft.com/office/drawing/2015/10/21/chartex" xmlns:mc="http://schemas.openxmlformats.org/markup-compatibility/2006" xmlns:o="urn:schemas-microsoft-com:office:office" xmlns:r="http://schemas.openxmlformats.org/officeDocument/2006/relationships" xmlns:m="http://schemas.openxmlformats.org/officeDocument/2006/math" xmlns:v="urn:schemas-microsoft-com:vml" xmlns:wp14="http://schemas.microsoft.com/office/word/2010/wordprocessingDrawing" xmlns:wp="http://schemas.openxmlformats.org/drawingml/2006/wordprocessingDrawing" xmlns:w10="urn:schemas-microsoft-com:office:word" xmlns:w="http://schemas.openxmlformats.org/wordprocessingml/2006/main" xmlns:w14="http://schemas.microsoft.com/office/word/2010/wordml" xmlns:w15="http://schemas.microsoft.com/office/word/2012/wordml" xmlns:w16se="http://schemas.microsoft.com/office/word/2015/wordml/symex" xmlns:wpg="http://schemas.microsoft.com/office/word/2010/wordprocessingGroup" xmlns:wpi="http://schemas.microsoft.com/office/word/2010/wordprocessingInk" xmlns:wne="http://schemas.microsoft.com/office/word/2006/wordml" xmlns:wps="http://schemas.microsoft.com/office/word/2010/wordprocessingShape" mc:Ignorable="w14 w15 w16se wp14">
+<w:document xmlns:wpc="http://schemas.microsoft.com/office/word/2010/wordprocessingCanvas" xmlns:mc="http://schemas.openxmlformats.org/markup-compatibility/2006" xmlns:o="urn:schemas-microsoft-com:office:office" xmlns:r="http://schemas.openxmlformats.org/officeDocument/2006/relationships" xmlns:m="http://schemas.openxmlformats.org/officeDocument/2006/math" xmlns:v="urn:schemas-microsoft-com:vml" xmlns:wp14="http://schemas.microsoft.com/office/word/2010/wordprocessingDrawing" xmlns:wp="http://schemas.openxmlformats.org/drawingml/2006/wordprocessingDrawing" xmlns:w10="urn:schemas-microsoft-com:office:word" xmlns:w="http://schemas.openxmlformats.org/wordprocessingml/2006/main" xmlns:w14="http://schemas.microsoft.com/office/word/2010/wordml" xmlns:w15="http://schemas.microsoft.com/office/word/2012/wordml" xmlns:wpg="http://schemas.microsoft.com/office/word/2010/wordprocessingGroup" xmlns:wpi="http://schemas.microsoft.com/office/word/2010/wordprocessingInk" xmlns:wne="http://schemas.microsoft.com/office/word/2006/wordml" xmlns:wps="http://schemas.microsoft.com/office/word/2010/wordprocessingShape" mc:Ignorable="w14 w15 wp14">
   <w:body>
     <w:tbl>
       <w:tblPr>
@@ -77,10 +77,7 @@
           </w:tcPr>
           <w:p>
             <w:r>
-              <w:t>172.16.8.</w:t>
-            </w:r>
-            <w:r>
-              <w:t>156</w:t>
+              <w:t>172.16.8.156</w:t>
             </w:r>
           </w:p>
         </w:tc>
@@ -131,24 +128,18 @@
           </w:tcPr>
           <w:p>
             <w:r>
-              <w:t>172.16.8.</w:t>
-            </w:r>
-            <w:r>
-              <w:t>236</w:t>
-            </w:r>
-          </w:p>
-        </w:tc>
-        <w:tc>
-          <w:tcPr>
-            <w:tcW w:w="2338" w:type="dxa"/>
-            <w:shd w:val="clear" w:color="auto" w:fill="F7CAAC" w:themeFill="accent2" w:themeFillTint="66"/>
-          </w:tcPr>
-          <w:p>
-            <w:r>
-              <w:t>172.16.8</w:t>
-            </w:r>
-            <w:r>
-              <w:t>.225</w:t>
+              <w:t>172.16.8.236</w:t>
+            </w:r>
+          </w:p>
+        </w:tc>
+        <w:tc>
+          <w:tcPr>
+            <w:tcW w:w="2338" w:type="dxa"/>
+            <w:shd w:val="clear" w:color="auto" w:fill="F7CAAC" w:themeFill="accent2" w:themeFillTint="66"/>
+          </w:tcPr>
+          <w:p>
+            <w:r>
+              <w:t>172.16.8.225</w:t>
             </w:r>
           </w:p>
         </w:tc>
@@ -188,24 +179,18 @@
           </w:tcPr>
           <w:p>
             <w:r>
-              <w:t>172.16.8.</w:t>
-            </w:r>
-            <w:r>
-              <w:t>188</w:t>
-            </w:r>
-          </w:p>
-        </w:tc>
-        <w:tc>
-          <w:tcPr>
-            <w:tcW w:w="2338" w:type="dxa"/>
-            <w:shd w:val="clear" w:color="auto" w:fill="F7CAAC" w:themeFill="accent2" w:themeFillTint="66"/>
-          </w:tcPr>
-          <w:p>
-            <w:r>
-              <w:t>172.16.8.</w:t>
-            </w:r>
-            <w:r>
-              <w:t>161</w:t>
+              <w:t>172.16.8.188</w:t>
+            </w:r>
+          </w:p>
+        </w:tc>
+        <w:tc>
+          <w:tcPr>
+            <w:tcW w:w="2338" w:type="dxa"/>
+            <w:shd w:val="clear" w:color="auto" w:fill="F7CAAC" w:themeFill="accent2" w:themeFillTint="66"/>
+          </w:tcPr>
+          <w:p>
+            <w:r>
+              <w:t>172.16.8.161</w:t>
             </w:r>
           </w:p>
         </w:tc>
@@ -251,24 +236,18 @@
           </w:tcPr>
           <w:p>
             <w:r>
-              <w:t>172.16.8.</w:t>
-            </w:r>
-            <w:r>
-              <w:t>124</w:t>
-            </w:r>
-          </w:p>
-        </w:tc>
-        <w:tc>
-          <w:tcPr>
-            <w:tcW w:w="2338" w:type="dxa"/>
-            <w:shd w:val="clear" w:color="auto" w:fill="F7CAAC" w:themeFill="accent2" w:themeFillTint="66"/>
-          </w:tcPr>
-          <w:p>
-            <w:r>
-              <w:t>172.16.8.</w:t>
-            </w:r>
-            <w:r>
-              <w:t>1</w:t>
+              <w:t>172.16.8.124</w:t>
+            </w:r>
+          </w:p>
+        </w:tc>
+        <w:tc>
+          <w:tcPr>
+            <w:tcW w:w="2338" w:type="dxa"/>
+            <w:shd w:val="clear" w:color="auto" w:fill="F7CAAC" w:themeFill="accent2" w:themeFillTint="66"/>
+          </w:tcPr>
+          <w:p>
+            <w:r>
+              <w:t>172.16.8.1</w:t>
             </w:r>
           </w:p>
         </w:tc>
@@ -281,8 +260,6 @@
             <w:r>
               <w:t>255.255.255.128</w:t>
             </w:r>
-            <w:bookmarkStart w:id="0" w:name="_GoBack"/>
-            <w:bookmarkEnd w:id="0"/>
             <w:r>
               <w:t xml:space="preserve"> -126</w:t>
             </w:r>
@@ -310,24 +287,18 @@
           </w:tcPr>
           <w:p>
             <w:r>
-              <w:t>172.16.8.</w:t>
-            </w:r>
-            <w:r>
-              <w:t>220</w:t>
-            </w:r>
-          </w:p>
-        </w:tc>
-        <w:tc>
-          <w:tcPr>
-            <w:tcW w:w="2338" w:type="dxa"/>
-            <w:shd w:val="clear" w:color="auto" w:fill="F7CAAC" w:themeFill="accent2" w:themeFillTint="66"/>
-          </w:tcPr>
-          <w:p>
-            <w:r>
-              <w:t>172.16.8.</w:t>
-            </w:r>
-            <w:r>
-              <w:t>193</w:t>
+              <w:t>172.16.8.220</w:t>
+            </w:r>
+          </w:p>
+        </w:tc>
+        <w:tc>
+          <w:tcPr>
+            <w:tcW w:w="2338" w:type="dxa"/>
+            <w:shd w:val="clear" w:color="auto" w:fill="F7CAAC" w:themeFill="accent2" w:themeFillTint="66"/>
+          </w:tcPr>
+          <w:p>
+            <w:r>
+              <w:t>172.16.8.193</w:t>
             </w:r>
           </w:p>
         </w:tc>
@@ -373,24 +344,18 @@
           </w:tcPr>
           <w:p>
             <w:r>
-              <w:t>172.16.8.</w:t>
-            </w:r>
-            <w:r>
-              <w:t>252</w:t>
-            </w:r>
-          </w:p>
-        </w:tc>
-        <w:tc>
-          <w:tcPr>
-            <w:tcW w:w="2338" w:type="dxa"/>
-            <w:shd w:val="clear" w:color="auto" w:fill="F7CAAC" w:themeFill="accent2" w:themeFillTint="66"/>
-          </w:tcPr>
-          <w:p>
-            <w:r>
-              <w:t>172.16.8.</w:t>
-            </w:r>
-            <w:r>
-              <w:t>241</w:t>
+              <w:t>172.16.8.252</w:t>
+            </w:r>
+          </w:p>
+        </w:tc>
+        <w:tc>
+          <w:tcPr>
+            <w:tcW w:w="2338" w:type="dxa"/>
+            <w:shd w:val="clear" w:color="auto" w:fill="F7CAAC" w:themeFill="accent2" w:themeFillTint="66"/>
+          </w:tcPr>
+          <w:p>
+            <w:r>
+              <w:t>172.16.8.241</w:t>
             </w:r>
           </w:p>
         </w:tc>
@@ -415,6 +380,7 @@
             <w:tcW w:w="2337" w:type="dxa"/>
           </w:tcPr>
           <w:p>
+            <w:bookmarkStart w:id="0" w:name="_GoBack" w:colFirst="1" w:colLast="1"/>
             <w:proofErr w:type="spellStart"/>
             <w:r>
               <w:t>GDPool</w:t>
@@ -426,19 +392,101 @@
           <w:tcPr>
             <w:tcW w:w="2337" w:type="dxa"/>
           </w:tcPr>
-          <w:p/>
-        </w:tc>
-        <w:tc>
-          <w:tcPr>
-            <w:tcW w:w="2338" w:type="dxa"/>
-          </w:tcPr>
-          <w:p/>
-        </w:tc>
-        <w:tc>
-          <w:tcPr>
-            <w:tcW w:w="2338" w:type="dxa"/>
-          </w:tcPr>
-          <w:p/>
+          <w:p>
+            <w:r>
+              <w:rPr>
+                <w:rFonts w:ascii="Consolas" w:hAnsi="Consolas" w:cs="Arial"/>
+                <w:color w:val="000000"/>
+                <w:shd w:val="clear" w:color="auto" w:fill="F7F7F7"/>
+              </w:rPr>
+              <w:t>172.16.1.254</w:t>
+            </w:r>
+          </w:p>
+        </w:tc>
+        <w:tc>
+          <w:tcPr>
+            <w:tcW w:w="2338" w:type="dxa"/>
+          </w:tcPr>
+          <w:p>
+            <w:r>
+              <w:rPr>
+                <w:rFonts w:ascii="Consolas" w:hAnsi="Consolas" w:cs="Arial"/>
+                <w:color w:val="000000"/>
+                <w:shd w:val="clear" w:color="auto" w:fill="F7F7F7"/>
+              </w:rPr>
+              <w:t>172.16.1.1</w:t>
+            </w:r>
+          </w:p>
+        </w:tc>
+        <w:tc>
+          <w:tcPr>
+            <w:tcW w:w="2338" w:type="dxa"/>
+          </w:tcPr>
+          <w:p>
+            <w:r>
+              <w:t>255.255.255.0 - 24</w:t>
+            </w:r>
+          </w:p>
+        </w:tc>
+      </w:tr>
+      <w:bookmarkEnd w:id="0"/>
+      <w:tr>
+        <w:tc>
+          <w:tcPr>
+            <w:tcW w:w="2337" w:type="dxa"/>
+          </w:tcPr>
+          <w:p>
+            <w:proofErr w:type="spellStart"/>
+            <w:r>
+              <w:t>GDWifiPool</w:t>
+            </w:r>
+            <w:proofErr w:type="spellEnd"/>
+          </w:p>
+        </w:tc>
+        <w:tc>
+          <w:tcPr>
+            <w:tcW w:w="2337" w:type="dxa"/>
+          </w:tcPr>
+          <w:p>
+            <w:pPr>
+              <w:rPr>
+                <w:b/>
+              </w:rPr>
+            </w:pPr>
+            <w:r>
+              <w:rPr>
+                <w:rFonts w:ascii="Consolas" w:hAnsi="Consolas" w:cs="Arial"/>
+                <w:color w:val="000000"/>
+                <w:shd w:val="clear" w:color="auto" w:fill="F7F7F7"/>
+              </w:rPr>
+              <w:t>172.16.0.254</w:t>
+            </w:r>
+          </w:p>
+        </w:tc>
+        <w:tc>
+          <w:tcPr>
+            <w:tcW w:w="2338" w:type="dxa"/>
+          </w:tcPr>
+          <w:p>
+            <w:r>
+              <w:rPr>
+                <w:rFonts w:ascii="Consolas" w:hAnsi="Consolas" w:cs="Arial"/>
+                <w:color w:val="000000"/>
+                <w:shd w:val="clear" w:color="auto" w:fill="F7F7F7"/>
+              </w:rPr>
+              <w:t>172.16.0.1</w:t>
+            </w:r>
+          </w:p>
+        </w:tc>
+        <w:tc>
+          <w:tcPr>
+            <w:tcW w:w="2338" w:type="dxa"/>
+          </w:tcPr>
+          <w:p>
+            <w:r>
+              <w:t>255.255.255.0 – 24</w:t>
+            </w:r>
+          </w:p>
         </w:tc>
       </w:tr>
       <w:tr>
@@ -449,7 +497,7 @@
           <w:p>
             <w:proofErr w:type="spellStart"/>
             <w:r>
-              <w:t>GDWifiPool</w:t>
+              <w:t>GAPool</w:t>
             </w:r>
             <w:proofErr w:type="spellEnd"/>
           </w:p>
@@ -458,19 +506,41 @@
           <w:tcPr>
             <w:tcW w:w="2337" w:type="dxa"/>
           </w:tcPr>
-          <w:p/>
-        </w:tc>
-        <w:tc>
-          <w:tcPr>
-            <w:tcW w:w="2338" w:type="dxa"/>
-          </w:tcPr>
-          <w:p/>
-        </w:tc>
-        <w:tc>
-          <w:tcPr>
-            <w:tcW w:w="2338" w:type="dxa"/>
-          </w:tcPr>
-          <w:p/>
+          <w:p>
+            <w:r>
+              <w:rPr>
+                <w:rFonts w:ascii="Consolas" w:hAnsi="Consolas" w:cs="Arial"/>
+                <w:color w:val="000000"/>
+                <w:shd w:val="clear" w:color="auto" w:fill="F7F7F7"/>
+              </w:rPr>
+              <w:t>172.16.2.62</w:t>
+            </w:r>
+          </w:p>
+        </w:tc>
+        <w:tc>
+          <w:tcPr>
+            <w:tcW w:w="2338" w:type="dxa"/>
+          </w:tcPr>
+          <w:p>
+            <w:r>
+              <w:rPr>
+                <w:rFonts w:ascii="Consolas" w:hAnsi="Consolas" w:cs="Arial"/>
+                <w:color w:val="000000"/>
+                <w:shd w:val="clear" w:color="auto" w:fill="F7F7F7"/>
+              </w:rPr>
+              <w:t>172.16.2.1</w:t>
+            </w:r>
+          </w:p>
+        </w:tc>
+        <w:tc>
+          <w:tcPr>
+            <w:tcW w:w="2338" w:type="dxa"/>
+          </w:tcPr>
+          <w:p>
+            <w:r>
+              <w:t>255.255.255.192 - 26</w:t>
+            </w:r>
+          </w:p>
         </w:tc>
       </w:tr>
       <w:tr>
@@ -481,7 +551,7 @@
           <w:p>
             <w:proofErr w:type="spellStart"/>
             <w:r>
-              <w:t>GAPool</w:t>
+              <w:t>GDesPool</w:t>
             </w:r>
             <w:proofErr w:type="spellEnd"/>
           </w:p>
@@ -490,19 +560,41 @@
           <w:tcPr>
             <w:tcW w:w="2337" w:type="dxa"/>
           </w:tcPr>
-          <w:p/>
-        </w:tc>
-        <w:tc>
-          <w:tcPr>
-            <w:tcW w:w="2338" w:type="dxa"/>
-          </w:tcPr>
-          <w:p/>
-        </w:tc>
-        <w:tc>
-          <w:tcPr>
-            <w:tcW w:w="2338" w:type="dxa"/>
-          </w:tcPr>
-          <w:p/>
+          <w:p>
+            <w:r>
+              <w:rPr>
+                <w:rFonts w:ascii="Consolas" w:hAnsi="Consolas" w:cs="Arial"/>
+                <w:color w:val="000000"/>
+                <w:shd w:val="clear" w:color="auto" w:fill="F7F7F7"/>
+              </w:rPr>
+              <w:t>172.16.2.94</w:t>
+            </w:r>
+          </w:p>
+        </w:tc>
+        <w:tc>
+          <w:tcPr>
+            <w:tcW w:w="2338" w:type="dxa"/>
+          </w:tcPr>
+          <w:p>
+            <w:r>
+              <w:rPr>
+                <w:rFonts w:ascii="Consolas" w:hAnsi="Consolas" w:cs="Arial"/>
+                <w:color w:val="000000"/>
+                <w:shd w:val="clear" w:color="auto" w:fill="F7F7F7"/>
+              </w:rPr>
+              <w:t>172.16.2.65</w:t>
+            </w:r>
+          </w:p>
+        </w:tc>
+        <w:tc>
+          <w:tcPr>
+            <w:tcW w:w="2338" w:type="dxa"/>
+          </w:tcPr>
+          <w:p>
+            <w:r>
+              <w:t>255.255.255.224 -27</w:t>
+            </w:r>
+          </w:p>
         </w:tc>
       </w:tr>
       <w:tr>
@@ -513,7 +605,7 @@
           <w:p>
             <w:proofErr w:type="spellStart"/>
             <w:r>
-              <w:t>GDesPool</w:t>
+              <w:t>GTestPool</w:t>
             </w:r>
             <w:proofErr w:type="spellEnd"/>
           </w:p>
@@ -522,19 +614,41 @@
           <w:tcPr>
             <w:tcW w:w="2337" w:type="dxa"/>
           </w:tcPr>
-          <w:p/>
-        </w:tc>
-        <w:tc>
-          <w:tcPr>
-            <w:tcW w:w="2338" w:type="dxa"/>
-          </w:tcPr>
-          <w:p/>
-        </w:tc>
-        <w:tc>
-          <w:tcPr>
-            <w:tcW w:w="2338" w:type="dxa"/>
-          </w:tcPr>
-          <w:p/>
+          <w:p>
+            <w:r>
+              <w:rPr>
+                <w:rFonts w:ascii="Consolas" w:hAnsi="Consolas" w:cs="Arial"/>
+                <w:color w:val="000000"/>
+                <w:shd w:val="clear" w:color="auto" w:fill="F7F7F7"/>
+              </w:rPr>
+              <w:t>172.16.2.126</w:t>
+            </w:r>
+          </w:p>
+        </w:tc>
+        <w:tc>
+          <w:tcPr>
+            <w:tcW w:w="2338" w:type="dxa"/>
+          </w:tcPr>
+          <w:p>
+            <w:r>
+              <w:rPr>
+                <w:rFonts w:ascii="Consolas" w:hAnsi="Consolas" w:cs="Arial"/>
+                <w:color w:val="000000"/>
+                <w:shd w:val="clear" w:color="auto" w:fill="F7F7F7"/>
+              </w:rPr>
+              <w:t>172.16.2.97</w:t>
+            </w:r>
+          </w:p>
+        </w:tc>
+        <w:tc>
+          <w:tcPr>
+            <w:tcW w:w="2338" w:type="dxa"/>
+          </w:tcPr>
+          <w:p>
+            <w:r>
+              <w:t>255.255.255.224 - 27</w:t>
+            </w:r>
+          </w:p>
         </w:tc>
       </w:tr>
       <w:tr>
@@ -545,7 +659,7 @@
           <w:p>
             <w:proofErr w:type="spellStart"/>
             <w:r>
-              <w:t>GTestPool</w:t>
+              <w:t>WDPool</w:t>
             </w:r>
             <w:proofErr w:type="spellEnd"/>
           </w:p>
@@ -554,19 +668,37 @@
           <w:tcPr>
             <w:tcW w:w="2337" w:type="dxa"/>
           </w:tcPr>
-          <w:p/>
-        </w:tc>
-        <w:tc>
-          <w:tcPr>
-            <w:tcW w:w="2338" w:type="dxa"/>
-          </w:tcPr>
-          <w:p/>
-        </w:tc>
-        <w:tc>
-          <w:tcPr>
-            <w:tcW w:w="2338" w:type="dxa"/>
-          </w:tcPr>
-          <w:p/>
+          <w:p>
+            <w:r>
+              <w:rPr>
+                <w:rFonts w:ascii="Consolas" w:hAnsi="Consolas" w:cs="Arial"/>
+              </w:rPr>
+              <w:t>172.16.5.254</w:t>
+            </w:r>
+          </w:p>
+        </w:tc>
+        <w:tc>
+          <w:tcPr>
+            <w:tcW w:w="2338" w:type="dxa"/>
+          </w:tcPr>
+          <w:p>
+            <w:r>
+              <w:rPr>
+                <w:rFonts w:ascii="Consolas" w:hAnsi="Consolas" w:cs="Arial"/>
+              </w:rPr>
+              <w:t>172.16.5.1</w:t>
+            </w:r>
+          </w:p>
+        </w:tc>
+        <w:tc>
+          <w:tcPr>
+            <w:tcW w:w="2338" w:type="dxa"/>
+          </w:tcPr>
+          <w:p>
+            <w:r>
+              <w:t>255.255.255.0 – 24</w:t>
+            </w:r>
+          </w:p>
         </w:tc>
       </w:tr>
       <w:tr>
@@ -577,7 +709,7 @@
           <w:p>
             <w:proofErr w:type="spellStart"/>
             <w:r>
-              <w:t>WDPool</w:t>
+              <w:t>WDWifiPool</w:t>
             </w:r>
             <w:proofErr w:type="spellEnd"/>
           </w:p>
@@ -586,19 +718,41 @@
           <w:tcPr>
             <w:tcW w:w="2337" w:type="dxa"/>
           </w:tcPr>
-          <w:p/>
-        </w:tc>
-        <w:tc>
-          <w:tcPr>
-            <w:tcW w:w="2338" w:type="dxa"/>
-          </w:tcPr>
-          <w:p/>
-        </w:tc>
-        <w:tc>
-          <w:tcPr>
-            <w:tcW w:w="2338" w:type="dxa"/>
-          </w:tcPr>
-          <w:p/>
+          <w:p>
+            <w:r>
+              <w:rPr>
+                <w:rFonts w:ascii="Consolas" w:hAnsi="Consolas" w:cs="Arial"/>
+                <w:color w:val="000000"/>
+                <w:shd w:val="clear" w:color="auto" w:fill="F7F7F7"/>
+              </w:rPr>
+              <w:t>172.16.4.254</w:t>
+            </w:r>
+          </w:p>
+        </w:tc>
+        <w:tc>
+          <w:tcPr>
+            <w:tcW w:w="2338" w:type="dxa"/>
+          </w:tcPr>
+          <w:p>
+            <w:r>
+              <w:rPr>
+                <w:rFonts w:ascii="Consolas" w:hAnsi="Consolas" w:cs="Arial"/>
+                <w:color w:val="000000"/>
+                <w:shd w:val="clear" w:color="auto" w:fill="F7F7F7"/>
+              </w:rPr>
+              <w:t>172.16.4.1</w:t>
+            </w:r>
+          </w:p>
+        </w:tc>
+        <w:tc>
+          <w:tcPr>
+            <w:tcW w:w="2338" w:type="dxa"/>
+          </w:tcPr>
+          <w:p>
+            <w:r>
+              <w:t>255.255.255.0 – 24</w:t>
+            </w:r>
+          </w:p>
         </w:tc>
       </w:tr>
       <w:tr>
@@ -609,7 +763,7 @@
           <w:p>
             <w:proofErr w:type="spellStart"/>
             <w:r>
-              <w:t>WDWifiPool</w:t>
+              <w:t>QAPool</w:t>
             </w:r>
             <w:proofErr w:type="spellEnd"/>
           </w:p>
@@ -618,19 +772,41 @@
           <w:tcPr>
             <w:tcW w:w="2337" w:type="dxa"/>
           </w:tcPr>
-          <w:p/>
-        </w:tc>
-        <w:tc>
-          <w:tcPr>
-            <w:tcW w:w="2338" w:type="dxa"/>
-          </w:tcPr>
-          <w:p/>
-        </w:tc>
-        <w:tc>
-          <w:tcPr>
-            <w:tcW w:w="2338" w:type="dxa"/>
-          </w:tcPr>
-          <w:p/>
+          <w:p>
+            <w:r>
+              <w:rPr>
+                <w:rFonts w:ascii="Consolas" w:hAnsi="Consolas" w:cs="Arial"/>
+                <w:color w:val="000000"/>
+                <w:shd w:val="clear" w:color="auto" w:fill="F7F7F7"/>
+              </w:rPr>
+              <w:t>172.16.6.62</w:t>
+            </w:r>
+          </w:p>
+        </w:tc>
+        <w:tc>
+          <w:tcPr>
+            <w:tcW w:w="2338" w:type="dxa"/>
+          </w:tcPr>
+          <w:p>
+            <w:r>
+              <w:rPr>
+                <w:rFonts w:ascii="Consolas" w:hAnsi="Consolas" w:cs="Arial"/>
+                <w:color w:val="000000"/>
+                <w:shd w:val="clear" w:color="auto" w:fill="F7F7F7"/>
+              </w:rPr>
+              <w:t>172.16.6.1</w:t>
+            </w:r>
+          </w:p>
+        </w:tc>
+        <w:tc>
+          <w:tcPr>
+            <w:tcW w:w="2338" w:type="dxa"/>
+          </w:tcPr>
+          <w:p>
+            <w:r>
+              <w:t>255.255.255.192 – 26</w:t>
+            </w:r>
+          </w:p>
         </w:tc>
       </w:tr>
       <w:tr>
@@ -641,7 +817,7 @@
           <w:p>
             <w:proofErr w:type="spellStart"/>
             <w:r>
-              <w:t>QAPool</w:t>
+              <w:t>GArtistPool</w:t>
             </w:r>
             <w:proofErr w:type="spellEnd"/>
           </w:p>
@@ -650,51 +826,41 @@
           <w:tcPr>
             <w:tcW w:w="2337" w:type="dxa"/>
           </w:tcPr>
-          <w:p/>
-        </w:tc>
-        <w:tc>
-          <w:tcPr>
-            <w:tcW w:w="2338" w:type="dxa"/>
-          </w:tcPr>
-          <w:p/>
-        </w:tc>
-        <w:tc>
-          <w:tcPr>
-            <w:tcW w:w="2338" w:type="dxa"/>
-          </w:tcPr>
-          <w:p/>
-        </w:tc>
-      </w:tr>
-      <w:tr>
-        <w:tc>
-          <w:tcPr>
-            <w:tcW w:w="2337" w:type="dxa"/>
-          </w:tcPr>
-          <w:p>
-            <w:proofErr w:type="spellStart"/>
-            <w:r>
-              <w:t>GArtistPool</w:t>
-            </w:r>
-            <w:proofErr w:type="spellEnd"/>
-          </w:p>
-        </w:tc>
-        <w:tc>
-          <w:tcPr>
-            <w:tcW w:w="2337" w:type="dxa"/>
-          </w:tcPr>
-          <w:p/>
-        </w:tc>
-        <w:tc>
-          <w:tcPr>
-            <w:tcW w:w="2338" w:type="dxa"/>
-          </w:tcPr>
-          <w:p/>
-        </w:tc>
-        <w:tc>
-          <w:tcPr>
-            <w:tcW w:w="2338" w:type="dxa"/>
-          </w:tcPr>
-          <w:p/>
+          <w:p>
+            <w:r>
+              <w:rPr>
+                <w:rFonts w:ascii="Consolas" w:hAnsi="Consolas" w:cs="Arial"/>
+                <w:color w:val="000000"/>
+                <w:shd w:val="clear" w:color="auto" w:fill="F7F7F7"/>
+              </w:rPr>
+              <w:t>172.16.6.126</w:t>
+            </w:r>
+          </w:p>
+        </w:tc>
+        <w:tc>
+          <w:tcPr>
+            <w:tcW w:w="2338" w:type="dxa"/>
+          </w:tcPr>
+          <w:p>
+            <w:r>
+              <w:rPr>
+                <w:rFonts w:ascii="Consolas" w:hAnsi="Consolas" w:cs="Arial"/>
+                <w:color w:val="000000"/>
+                <w:shd w:val="clear" w:color="auto" w:fill="F7F7F7"/>
+              </w:rPr>
+              <w:t>172.16.6.65</w:t>
+            </w:r>
+          </w:p>
+        </w:tc>
+        <w:tc>
+          <w:tcPr>
+            <w:tcW w:w="2338" w:type="dxa"/>
+          </w:tcPr>
+          <w:p>
+            <w:r>
+              <w:t>255.255.255.192 – 26</w:t>
+            </w:r>
+          </w:p>
         </w:tc>
       </w:tr>
     </w:tbl>
@@ -710,7 +876,7 @@
 </file>
 
 <file path=word/styles.xml><?xml version="1.0" encoding="utf-8"?>
-<w:styles xmlns:mc="http://schemas.openxmlformats.org/markup-compatibility/2006" xmlns:r="http://schemas.openxmlformats.org/officeDocument/2006/relationships" xmlns:w="http://schemas.openxmlformats.org/wordprocessingml/2006/main" xmlns:w14="http://schemas.microsoft.com/office/word/2010/wordml" xmlns:w15="http://schemas.microsoft.com/office/word/2012/wordml" xmlns:w16se="http://schemas.microsoft.com/office/word/2015/wordml/symex" mc:Ignorable="w14 w15 w16se">
+<w:styles xmlns:mc="http://schemas.openxmlformats.org/markup-compatibility/2006" xmlns:r="http://schemas.openxmlformats.org/officeDocument/2006/relationships" xmlns:w="http://schemas.openxmlformats.org/wordprocessingml/2006/main" xmlns:w14="http://schemas.microsoft.com/office/word/2010/wordml" xmlns:w15="http://schemas.microsoft.com/office/word/2012/wordml" mc:Ignorable="w14 w15">
   <w:docDefaults>
     <w:rPrDefault>
       <w:rPr>
@@ -726,7 +892,7 @@
       </w:pPr>
     </w:pPrDefault>
   </w:docDefaults>
-  <w:latentStyles w:defLockedState="0" w:defUIPriority="99" w:defSemiHidden="0" w:defUnhideWhenUsed="0" w:defQFormat="0" w:count="372">
+  <w:latentStyles w:defLockedState="0" w:defUIPriority="99" w:defSemiHidden="0" w:defUnhideWhenUsed="0" w:defQFormat="0" w:count="371">
     <w:lsdException w:name="Normal" w:uiPriority="0" w:qFormat="1"/>
     <w:lsdException w:name="heading 1" w:uiPriority="9" w:qFormat="1"/>
     <w:lsdException w:name="heading 2" w:semiHidden="1" w:uiPriority="9" w:unhideWhenUsed="1" w:qFormat="1"/>
@@ -832,6 +998,7 @@
     <w:lsdException w:name="HTML Sample" w:semiHidden="1" w:unhideWhenUsed="1"/>
     <w:lsdException w:name="HTML Typewriter" w:semiHidden="1" w:unhideWhenUsed="1"/>
     <w:lsdException w:name="HTML Variable" w:semiHidden="1" w:unhideWhenUsed="1"/>
+    <w:lsdException w:name="Normal Table" w:semiHidden="1" w:unhideWhenUsed="1"/>
     <w:lsdException w:name="annotation subject" w:semiHidden="1" w:unhideWhenUsed="1"/>
     <w:lsdException w:name="No List" w:semiHidden="1" w:unhideWhenUsed="1"/>
     <w:lsdException w:name="Outline List 1" w:semiHidden="1" w:unhideWhenUsed="1"/>
@@ -878,8 +1045,10 @@
     <w:lsdException w:name="Table Subtle 2" w:semiHidden="1" w:unhideWhenUsed="1"/>
     <w:lsdException w:name="Table Web 1" w:semiHidden="1" w:unhideWhenUsed="1"/>
     <w:lsdException w:name="Table Web 2" w:semiHidden="1" w:unhideWhenUsed="1"/>
+    <w:lsdException w:name="Table Web 3" w:semiHidden="1" w:unhideWhenUsed="1"/>
     <w:lsdException w:name="Balloon Text" w:semiHidden="1" w:unhideWhenUsed="1"/>
     <w:lsdException w:name="Table Grid" w:uiPriority="39"/>
+    <w:lsdException w:name="Table Theme" w:semiHidden="1" w:unhideWhenUsed="1"/>
     <w:lsdException w:name="Placeholder Text" w:semiHidden="1"/>
     <w:lsdException w:name="No Spacing" w:uiPriority="1" w:qFormat="1"/>
     <w:lsdException w:name="Light Shading" w:uiPriority="60"/>
@@ -1095,7 +1264,6 @@
     <w:lsdException w:name="List Table 5 Dark Accent 6" w:uiPriority="50"/>
     <w:lsdException w:name="List Table 6 Colorful Accent 6" w:uiPriority="51"/>
     <w:lsdException w:name="List Table 7 Colorful Accent 6" w:uiPriority="52"/>
-    <w:lsdException w:name="Mention" w:semiHidden="1" w:unhideWhenUsed="1"/>
   </w:latentStyles>
   <w:style w:type="paragraph" w:default="1" w:styleId="Normal">
     <w:name w:val="Normal"/>

</xml_diff>